<commit_message>
Added pass job and certificate
</commit_message>
<xml_diff>
--- a/resume.docx
+++ b/resume.docx
@@ -249,7 +249,7 @@
         <w:rPr>
           <w:b/>
         </w:rPr>
-        <w:t xml:space="preserve">DevOps Internship at Provectus 11/2021-02/2022</w:t>
+        <w:t xml:space="preserve">DevOps Internship at Provectus (Russia) 11/2021-02/2022</w:t>
       </w:r>
     </w:p>
     <w:p>
@@ -358,6 +358,23 @@
       </w:r>
       <w:r>
         <w:t xml:space="preserve">SNS</w:t>
+      </w:r>
+    </w:p>
+    <w:p>
+      <w:pPr>
+        <w:pStyle w:val="FirstParagraph"/>
+      </w:pPr>
+      <w:r>
+        <w:rPr>
+          <w:b/>
+        </w:rPr>
+        <w:t xml:space="preserve">Machine Operator at EverLight (Taiwan) 07/2015-07/2018</w:t>
+      </w:r>
+      <w:r>
+        <w:t xml:space="preserve"> </w:t>
+      </w:r>
+      <w:r>
+        <w:t xml:space="preserve">- Operate plating machines</w:t>
       </w:r>
     </w:p>
     <w:p>
@@ -626,6 +643,30 @@
           <w:t xml:space="preserve">Letter of recommendation from Yegor Bugayenko</w:t>
         </w:r>
       </w:hyperlink>
+    </w:p>
+    <w:p>
+      <w:pPr>
+        <w:pStyle w:val="Compact"/>
+        <w:numPr>
+          <w:numId w:val="1009"/>
+          <w:ilvl w:val="0"/>
+        </w:numPr>
+      </w:pPr>
+      <w:r>
+        <w:t xml:space="preserve">Computer Hardware I, II certification (Taiwan)</w:t>
+      </w:r>
+    </w:p>
+    <w:p>
+      <w:pPr>
+        <w:pStyle w:val="Compact"/>
+        <w:numPr>
+          <w:numId w:val="1009"/>
+          <w:ilvl w:val="0"/>
+        </w:numPr>
+      </w:pPr>
+      <w:r>
+        <w:t xml:space="preserve">Electronics I certification (Taiwan)</w:t>
+      </w:r>
     </w:p>
     <w:p>
       <w:pPr>

</xml_diff>